<commit_message>
finishing solving Ux, Uy, Uz + minor adjustement word report
</commit_message>
<xml_diff>
--- a/Examples/Case_Study_I/example_beam_report.docx
+++ b/Examples/Case_Study_I/example_beam_report.docx
@@ -31,7 +31,7 @@
       <w:r>
         <w:fldChar w:fldCharType="separate"/>
       </w:r>
-      <w:hyperlink w:anchor="_Toc191552644" w:history="1">
+      <w:hyperlink w:anchor="_Toc191734746" w:history="1">
         <w:r>
           <w:rPr>
             <w:rStyle w:val="Hyperlink"/>
@@ -58,7 +58,7 @@
             <w:noProof/>
             <w:webHidden/>
           </w:rPr>
-          <w:instrText xml:space="preserve"> PAGEREF _Toc191552644 \h </w:instrText>
+          <w:instrText xml:space="preserve"> PAGEREF _Toc191734746 \h </w:instrText>
         </w:r>
         <w:r>
           <w:rPr>
@@ -99,7 +99,7 @@
           <w:noProof/>
         </w:rPr>
       </w:pPr>
-      <w:hyperlink w:anchor="_Toc191552645" w:history="1">
+      <w:hyperlink w:anchor="_Toc191734747" w:history="1">
         <w:r>
           <w:rPr>
             <w:rStyle w:val="Hyperlink"/>
@@ -126,7 +126,7 @@
             <w:noProof/>
             <w:webHidden/>
           </w:rPr>
-          <w:instrText xml:space="preserve"> PAGEREF _Toc191552645 \h </w:instrText>
+          <w:instrText xml:space="preserve"> PAGEREF _Toc191734747 \h </w:instrText>
         </w:r>
         <w:r>
           <w:rPr>
@@ -167,13 +167,13 @@
           <w:noProof/>
         </w:rPr>
       </w:pPr>
-      <w:hyperlink w:anchor="_Toc191552646" w:history="1">
+      <w:hyperlink w:anchor="_Toc191734748" w:history="1">
         <w:r>
           <w:rPr>
             <w:rStyle w:val="Hyperlink"/>
             <w:noProof/>
           </w:rPr>
-          <w:t>Mode Shapes</w:t>
+          <w:t>Target Mode Shapes</w:t>
         </w:r>
         <w:r>
           <w:rPr>
@@ -194,7 +194,7 @@
             <w:noProof/>
             <w:webHidden/>
           </w:rPr>
-          <w:instrText xml:space="preserve"> PAGEREF _Toc191552646 \h </w:instrText>
+          <w:instrText xml:space="preserve"> PAGEREF _Toc191734748 \h </w:instrText>
         </w:r>
         <w:r>
           <w:rPr>
@@ -235,7 +235,7 @@
           <w:noProof/>
         </w:rPr>
       </w:pPr>
-      <w:hyperlink w:anchor="_Toc191552647" w:history="1">
+      <w:hyperlink w:anchor="_Toc191734749" w:history="1">
         <w:r>
           <w:rPr>
             <w:rStyle w:val="Hyperlink"/>
@@ -262,7 +262,7 @@
             <w:noProof/>
             <w:webHidden/>
           </w:rPr>
-          <w:instrText xml:space="preserve"> PAGEREF _Toc191552647 \h </w:instrText>
+          <w:instrText xml:space="preserve"> PAGEREF _Toc191734749 \h </w:instrText>
         </w:r>
         <w:r>
           <w:rPr>
@@ -303,7 +303,7 @@
           <w:noProof/>
         </w:rPr>
       </w:pPr>
-      <w:hyperlink w:anchor="_Toc191552648" w:history="1">
+      <w:hyperlink w:anchor="_Toc191734750" w:history="1">
         <w:r>
           <w:rPr>
             <w:rStyle w:val="Hyperlink"/>
@@ -330,7 +330,7 @@
             <w:noProof/>
             <w:webHidden/>
           </w:rPr>
-          <w:instrText xml:space="preserve"> PAGEREF _Toc191552648 \h </w:instrText>
+          <w:instrText xml:space="preserve"> PAGEREF _Toc191734750 \h </w:instrText>
         </w:r>
         <w:r>
           <w:rPr>
@@ -371,7 +371,7 @@
           <w:noProof/>
         </w:rPr>
       </w:pPr>
-      <w:hyperlink w:anchor="_Toc191552649" w:history="1">
+      <w:hyperlink w:anchor="_Toc191734751" w:history="1">
         <w:r>
           <w:rPr>
             <w:rStyle w:val="Hyperlink"/>
@@ -398,7 +398,7 @@
             <w:noProof/>
             <w:webHidden/>
           </w:rPr>
-          <w:instrText xml:space="preserve"> PAGEREF _Toc191552649 \h </w:instrText>
+          <w:instrText xml:space="preserve"> PAGEREF _Toc191734751 \h </w:instrText>
         </w:r>
         <w:r>
           <w:rPr>
@@ -439,7 +439,7 @@
           <w:noProof/>
         </w:rPr>
       </w:pPr>
-      <w:hyperlink w:anchor="_Toc191552650" w:history="1">
+      <w:hyperlink w:anchor="_Toc191734752" w:history="1">
         <w:r>
           <w:rPr>
             <w:rStyle w:val="Hyperlink"/>
@@ -466,7 +466,7 @@
             <w:noProof/>
             <w:webHidden/>
           </w:rPr>
-          <w:instrText xml:space="preserve"> PAGEREF _Toc191552650 \h </w:instrText>
+          <w:instrText xml:space="preserve"> PAGEREF _Toc191734752 \h </w:instrText>
         </w:r>
         <w:r>
           <w:rPr>
@@ -512,7 +512,7 @@
       <w:pPr>
         <w:pStyle w:val="Heading2"/>
       </w:pPr>
-      <w:bookmarkStart w:id="0" w:name="_Toc191552644"/>
+      <w:bookmarkStart w:id="0" w:name="_Toc191734746"/>
       <w:r>
         <w:t>SAP2000 Model</w:t>
       </w:r>
@@ -523,7 +523,7 @@
       <w:pPr>
         <w:pStyle w:val="Heading3"/>
       </w:pPr>
-      <w:bookmarkStart w:id="1" w:name="_Toc191552645"/>
+      <w:bookmarkStart w:id="1" w:name="_Toc191734747"/>
       <w:r>
         <w:t>Geometry</w:t>
       </w:r>
@@ -536,16 +536,16 @@
           <w:noProof/>
         </w:rPr>
         <w:drawing>
-          <wp:inline distT="0" distB="0" distL="0" distR="0" wp14:anchorId="2AB45F53" wp14:editId="01B72C13">
+          <wp:inline distT="0" distB="0" distL="0" distR="0" wp14:anchorId="062ECCE7" wp14:editId="71B65F4B">
             <wp:extent cx="5333559" cy="3998645"/>
             <wp:effectExtent l="0" t="0" r="635" b="1905"/>
-            <wp:docPr id="716701308" name="Picture 2"/>
+            <wp:docPr id="1226652898" name="Picture 2"/>
             <wp:cNvGraphicFramePr/>
             <a:graphic xmlns:a="http://schemas.openxmlformats.org/drawingml/2006/main">
               <a:graphicData uri="http://schemas.openxmlformats.org/drawingml/2006/picture">
                 <pic:pic xmlns:pic="http://schemas.openxmlformats.org/drawingml/2006/picture">
                   <pic:nvPicPr>
-                    <pic:cNvPr id="716701308" name=""/>
+                    <pic:cNvPr id="1226652898" name=""/>
                     <pic:cNvPicPr/>
                   </pic:nvPicPr>
                   <pic:blipFill>
@@ -583,16 +583,16 @@
         </w:rPr>
         <w:lastRenderedPageBreak/>
         <w:drawing>
-          <wp:inline distT="0" distB="0" distL="0" distR="0" wp14:anchorId="1FA8F2DB" wp14:editId="5F0D6807">
+          <wp:inline distT="0" distB="0" distL="0" distR="0" wp14:anchorId="18EBACF6" wp14:editId="2C5B32D7">
             <wp:extent cx="5333559" cy="3998645"/>
             <wp:effectExtent l="0" t="0" r="635" b="1905"/>
-            <wp:docPr id="55209333" name="Picture 3"/>
+            <wp:docPr id="1822773549" name="Picture 3"/>
             <wp:cNvGraphicFramePr/>
             <a:graphic xmlns:a="http://schemas.openxmlformats.org/drawingml/2006/main">
               <a:graphicData uri="http://schemas.openxmlformats.org/drawingml/2006/picture">
                 <pic:pic xmlns:pic="http://schemas.openxmlformats.org/drawingml/2006/picture">
                   <pic:nvPicPr>
-                    <pic:cNvPr id="55209333" name=""/>
+                    <pic:cNvPr id="1822773549" name=""/>
                     <pic:cNvPicPr/>
                   </pic:nvPicPr>
                   <pic:blipFill>
@@ -629,16 +629,16 @@
           <w:noProof/>
         </w:rPr>
         <w:drawing>
-          <wp:inline distT="0" distB="0" distL="0" distR="0" wp14:anchorId="2B2D26EC" wp14:editId="40B8C70F">
+          <wp:inline distT="0" distB="0" distL="0" distR="0" wp14:anchorId="2BA2F14A" wp14:editId="6D23D018">
             <wp:extent cx="5333559" cy="3998645"/>
             <wp:effectExtent l="0" t="0" r="635" b="1905"/>
-            <wp:docPr id="838219410" name="Picture 4"/>
+            <wp:docPr id="541775064" name="Picture 4"/>
             <wp:cNvGraphicFramePr/>
             <a:graphic xmlns:a="http://schemas.openxmlformats.org/drawingml/2006/main">
               <a:graphicData uri="http://schemas.openxmlformats.org/drawingml/2006/picture">
                 <pic:pic xmlns:pic="http://schemas.openxmlformats.org/drawingml/2006/picture">
                   <pic:nvPicPr>
-                    <pic:cNvPr id="838219410" name=""/>
+                    <pic:cNvPr id="541775064" name=""/>
                     <pic:cNvPicPr/>
                   </pic:nvPicPr>
                   <pic:blipFill>
@@ -676,16 +676,16 @@
         </w:rPr>
         <w:lastRenderedPageBreak/>
         <w:drawing>
-          <wp:inline distT="0" distB="0" distL="0" distR="0" wp14:anchorId="5D174A5D" wp14:editId="5CCF0E17">
+          <wp:inline distT="0" distB="0" distL="0" distR="0" wp14:anchorId="2DD232ED" wp14:editId="29975337">
             <wp:extent cx="5333559" cy="3998645"/>
             <wp:effectExtent l="0" t="0" r="635" b="1905"/>
-            <wp:docPr id="505153661" name="Picture 5"/>
+            <wp:docPr id="522732248" name="Picture 5"/>
             <wp:cNvGraphicFramePr/>
             <a:graphic xmlns:a="http://schemas.openxmlformats.org/drawingml/2006/main">
               <a:graphicData uri="http://schemas.openxmlformats.org/drawingml/2006/picture">
                 <pic:pic xmlns:pic="http://schemas.openxmlformats.org/drawingml/2006/picture">
                   <pic:nvPicPr>
-                    <pic:cNvPr id="505153661" name=""/>
+                    <pic:cNvPr id="522732248" name=""/>
                     <pic:cNvPicPr/>
                   </pic:nvPicPr>
                   <pic:blipFill>
@@ -726,9 +726,9 @@
       <w:pPr>
         <w:pStyle w:val="Heading3"/>
       </w:pPr>
-      <w:bookmarkStart w:id="2" w:name="_Toc191552646"/>
-      <w:r>
-        <w:t>Mode Shapes</w:t>
+      <w:bookmarkStart w:id="2" w:name="_Toc191734748"/>
+      <w:r>
+        <w:t>Target Mode Shapes</w:t>
       </w:r>
       <w:bookmarkEnd w:id="2"/>
     </w:p>
@@ -758,16 +758,16 @@
           <w:noProof/>
         </w:rPr>
         <w:drawing>
-          <wp:inline distT="0" distB="0" distL="0" distR="0" wp14:anchorId="2FFF4BD5" wp14:editId="304272A5">
+          <wp:inline distT="0" distB="0" distL="0" distR="0" wp14:anchorId="0DE139FA" wp14:editId="572A5C12">
             <wp:extent cx="5333559" cy="3998645"/>
             <wp:effectExtent l="0" t="0" r="635" b="1905"/>
-            <wp:docPr id="1537067777" name="Picture 6"/>
+            <wp:docPr id="1113956105" name="Picture 6"/>
             <wp:cNvGraphicFramePr/>
             <a:graphic xmlns:a="http://schemas.openxmlformats.org/drawingml/2006/main">
               <a:graphicData uri="http://schemas.openxmlformats.org/drawingml/2006/picture">
                 <pic:pic xmlns:pic="http://schemas.openxmlformats.org/drawingml/2006/picture">
                   <pic:nvPicPr>
-                    <pic:cNvPr id="1537067777" name=""/>
+                    <pic:cNvPr id="1113956105" name=""/>
                     <pic:cNvPicPr/>
                   </pic:nvPicPr>
                   <pic:blipFill>
@@ -805,16 +805,16 @@
         </w:rPr>
         <w:lastRenderedPageBreak/>
         <w:drawing>
-          <wp:inline distT="0" distB="0" distL="0" distR="0" wp14:anchorId="4D9307C0" wp14:editId="3AA26F1F">
+          <wp:inline distT="0" distB="0" distL="0" distR="0" wp14:anchorId="471C55B9" wp14:editId="08710771">
             <wp:extent cx="5333559" cy="3998645"/>
             <wp:effectExtent l="0" t="0" r="635" b="1905"/>
-            <wp:docPr id="735583336" name="Picture 7"/>
+            <wp:docPr id="1112113823" name="Picture 7"/>
             <wp:cNvGraphicFramePr/>
             <a:graphic xmlns:a="http://schemas.openxmlformats.org/drawingml/2006/main">
               <a:graphicData uri="http://schemas.openxmlformats.org/drawingml/2006/picture">
                 <pic:pic xmlns:pic="http://schemas.openxmlformats.org/drawingml/2006/picture">
                   <pic:nvPicPr>
-                    <pic:cNvPr id="735583336" name=""/>
+                    <pic:cNvPr id="1112113823" name=""/>
                     <pic:cNvPicPr/>
                   </pic:nvPicPr>
                   <pic:blipFill>
@@ -851,16 +851,16 @@
           <w:noProof/>
         </w:rPr>
         <w:drawing>
-          <wp:inline distT="0" distB="0" distL="0" distR="0" wp14:anchorId="32355FF2" wp14:editId="5CE3940C">
+          <wp:inline distT="0" distB="0" distL="0" distR="0" wp14:anchorId="79241D29" wp14:editId="04527156">
             <wp:extent cx="5333559" cy="3998645"/>
             <wp:effectExtent l="0" t="0" r="635" b="1905"/>
-            <wp:docPr id="1352736246" name="Picture 8"/>
+            <wp:docPr id="2018411271" name="Picture 8"/>
             <wp:cNvGraphicFramePr/>
             <a:graphic xmlns:a="http://schemas.openxmlformats.org/drawingml/2006/main">
               <a:graphicData uri="http://schemas.openxmlformats.org/drawingml/2006/picture">
                 <pic:pic xmlns:pic="http://schemas.openxmlformats.org/drawingml/2006/picture">
                   <pic:nvPicPr>
-                    <pic:cNvPr id="1352736246" name=""/>
+                    <pic:cNvPr id="2018411271" name=""/>
                     <pic:cNvPicPr/>
                   </pic:nvPicPr>
                   <pic:blipFill>
@@ -898,16 +898,16 @@
         </w:rPr>
         <w:lastRenderedPageBreak/>
         <w:drawing>
-          <wp:inline distT="0" distB="0" distL="0" distR="0" wp14:anchorId="0CCD1E00" wp14:editId="3BA676EE">
+          <wp:inline distT="0" distB="0" distL="0" distR="0" wp14:anchorId="2D038D82" wp14:editId="046E76D1">
             <wp:extent cx="5333559" cy="3998645"/>
             <wp:effectExtent l="0" t="0" r="635" b="1905"/>
-            <wp:docPr id="1386837796" name="Picture 9"/>
+            <wp:docPr id="650442221" name="Picture 9"/>
             <wp:cNvGraphicFramePr/>
             <a:graphic xmlns:a="http://schemas.openxmlformats.org/drawingml/2006/main">
               <a:graphicData uri="http://schemas.openxmlformats.org/drawingml/2006/picture">
                 <pic:pic xmlns:pic="http://schemas.openxmlformats.org/drawingml/2006/picture">
                   <pic:nvPicPr>
-                    <pic:cNvPr id="1386837796" name=""/>
+                    <pic:cNvPr id="650442221" name=""/>
                     <pic:cNvPicPr/>
                   </pic:nvPicPr>
                   <pic:blipFill>
@@ -964,16 +964,16 @@
         </w:rPr>
         <w:lastRenderedPageBreak/>
         <w:drawing>
-          <wp:inline distT="0" distB="0" distL="0" distR="0" wp14:anchorId="046E5430" wp14:editId="734794F3">
+          <wp:inline distT="0" distB="0" distL="0" distR="0" wp14:anchorId="73B0029F" wp14:editId="756FAE5E">
             <wp:extent cx="5333559" cy="3998645"/>
             <wp:effectExtent l="0" t="0" r="635" b="1905"/>
-            <wp:docPr id="309349097" name="Picture 10"/>
+            <wp:docPr id="2083753887" name="Picture 10"/>
             <wp:cNvGraphicFramePr/>
             <a:graphic xmlns:a="http://schemas.openxmlformats.org/drawingml/2006/main">
               <a:graphicData uri="http://schemas.openxmlformats.org/drawingml/2006/picture">
                 <pic:pic xmlns:pic="http://schemas.openxmlformats.org/drawingml/2006/picture">
                   <pic:nvPicPr>
-                    <pic:cNvPr id="309349097" name=""/>
+                    <pic:cNvPr id="2083753887" name=""/>
                     <pic:cNvPicPr/>
                   </pic:nvPicPr>
                   <pic:blipFill>
@@ -1010,16 +1010,16 @@
           <w:noProof/>
         </w:rPr>
         <w:drawing>
-          <wp:inline distT="0" distB="0" distL="0" distR="0" wp14:anchorId="3F693BD4" wp14:editId="48A2779A">
+          <wp:inline distT="0" distB="0" distL="0" distR="0" wp14:anchorId="3848722E" wp14:editId="4E3EF33E">
             <wp:extent cx="5333559" cy="3998645"/>
             <wp:effectExtent l="0" t="0" r="635" b="1905"/>
-            <wp:docPr id="472003896" name="Picture 11"/>
+            <wp:docPr id="371504021" name="Picture 11"/>
             <wp:cNvGraphicFramePr/>
             <a:graphic xmlns:a="http://schemas.openxmlformats.org/drawingml/2006/main">
               <a:graphicData uri="http://schemas.openxmlformats.org/drawingml/2006/picture">
                 <pic:pic xmlns:pic="http://schemas.openxmlformats.org/drawingml/2006/picture">
                   <pic:nvPicPr>
-                    <pic:cNvPr id="472003896" name=""/>
+                    <pic:cNvPr id="371504021" name=""/>
                     <pic:cNvPicPr/>
                   </pic:nvPicPr>
                   <pic:blipFill>
@@ -1057,16 +1057,16 @@
         </w:rPr>
         <w:lastRenderedPageBreak/>
         <w:drawing>
-          <wp:inline distT="0" distB="0" distL="0" distR="0" wp14:anchorId="5A490423" wp14:editId="05C62011">
+          <wp:inline distT="0" distB="0" distL="0" distR="0" wp14:anchorId="73146C97" wp14:editId="129E0E5E">
             <wp:extent cx="5333559" cy="3998645"/>
             <wp:effectExtent l="0" t="0" r="635" b="1905"/>
-            <wp:docPr id="1744059650" name="Picture 12"/>
+            <wp:docPr id="2058664282" name="Picture 12"/>
             <wp:cNvGraphicFramePr/>
             <a:graphic xmlns:a="http://schemas.openxmlformats.org/drawingml/2006/main">
               <a:graphicData uri="http://schemas.openxmlformats.org/drawingml/2006/picture">
                 <pic:pic xmlns:pic="http://schemas.openxmlformats.org/drawingml/2006/picture">
                   <pic:nvPicPr>
-                    <pic:cNvPr id="1744059650" name=""/>
+                    <pic:cNvPr id="2058664282" name=""/>
                     <pic:cNvPicPr/>
                   </pic:nvPicPr>
                   <pic:blipFill>
@@ -1103,16 +1103,16 @@
           <w:noProof/>
         </w:rPr>
         <w:drawing>
-          <wp:inline distT="0" distB="0" distL="0" distR="0" wp14:anchorId="44C9535E" wp14:editId="2732A87C">
+          <wp:inline distT="0" distB="0" distL="0" distR="0" wp14:anchorId="6A1EEB12" wp14:editId="5EDB14EA">
             <wp:extent cx="5333559" cy="3998645"/>
             <wp:effectExtent l="0" t="0" r="635" b="1905"/>
-            <wp:docPr id="1661554728" name="Picture 13"/>
+            <wp:docPr id="1851429699" name="Picture 13"/>
             <wp:cNvGraphicFramePr/>
             <a:graphic xmlns:a="http://schemas.openxmlformats.org/drawingml/2006/main">
               <a:graphicData uri="http://schemas.openxmlformats.org/drawingml/2006/picture">
                 <pic:pic xmlns:pic="http://schemas.openxmlformats.org/drawingml/2006/picture">
                   <pic:nvPicPr>
-                    <pic:cNvPr id="1661554728" name=""/>
+                    <pic:cNvPr id="1851429699" name=""/>
                     <pic:cNvPicPr/>
                   </pic:nvPicPr>
                   <pic:blipFill>
@@ -1168,16 +1168,16 @@
           <w:noProof/>
         </w:rPr>
         <w:drawing>
-          <wp:inline distT="0" distB="0" distL="0" distR="0" wp14:anchorId="5840A2C7" wp14:editId="68D05DF2">
+          <wp:inline distT="0" distB="0" distL="0" distR="0" wp14:anchorId="1C7B346D" wp14:editId="01BDA9CD">
             <wp:extent cx="5333559" cy="3998645"/>
             <wp:effectExtent l="0" t="0" r="635" b="1905"/>
-            <wp:docPr id="143885016" name="Picture 14"/>
+            <wp:docPr id="158860839" name="Picture 14"/>
             <wp:cNvGraphicFramePr/>
             <a:graphic xmlns:a="http://schemas.openxmlformats.org/drawingml/2006/main">
               <a:graphicData uri="http://schemas.openxmlformats.org/drawingml/2006/picture">
                 <pic:pic xmlns:pic="http://schemas.openxmlformats.org/drawingml/2006/picture">
                   <pic:nvPicPr>
-                    <pic:cNvPr id="143885016" name=""/>
+                    <pic:cNvPr id="158860839" name=""/>
                     <pic:cNvPicPr/>
                   </pic:nvPicPr>
                   <pic:blipFill>
@@ -1214,16 +1214,16 @@
           <w:noProof/>
         </w:rPr>
         <w:drawing>
-          <wp:inline distT="0" distB="0" distL="0" distR="0" wp14:anchorId="6B481D6D" wp14:editId="290EA59F">
+          <wp:inline distT="0" distB="0" distL="0" distR="0" wp14:anchorId="5541EF8E" wp14:editId="272A4DB2">
             <wp:extent cx="5333559" cy="3998645"/>
             <wp:effectExtent l="0" t="0" r="635" b="1905"/>
-            <wp:docPr id="970410377" name="Picture 15"/>
+            <wp:docPr id="923146717" name="Picture 15"/>
             <wp:cNvGraphicFramePr/>
             <a:graphic xmlns:a="http://schemas.openxmlformats.org/drawingml/2006/main">
               <a:graphicData uri="http://schemas.openxmlformats.org/drawingml/2006/picture">
                 <pic:pic xmlns:pic="http://schemas.openxmlformats.org/drawingml/2006/picture">
                   <pic:nvPicPr>
-                    <pic:cNvPr id="970410377" name=""/>
+                    <pic:cNvPr id="923146717" name=""/>
                     <pic:cNvPicPr/>
                   </pic:nvPicPr>
                   <pic:blipFill>
@@ -1261,16 +1261,16 @@
         </w:rPr>
         <w:lastRenderedPageBreak/>
         <w:drawing>
-          <wp:inline distT="0" distB="0" distL="0" distR="0" wp14:anchorId="2E4FD7DE" wp14:editId="0840987F">
+          <wp:inline distT="0" distB="0" distL="0" distR="0" wp14:anchorId="7005D2E3" wp14:editId="4CAD71B8">
             <wp:extent cx="5333559" cy="3998645"/>
             <wp:effectExtent l="0" t="0" r="635" b="1905"/>
-            <wp:docPr id="2044223893" name="Picture 16"/>
+            <wp:docPr id="1038936187" name="Picture 16"/>
             <wp:cNvGraphicFramePr/>
             <a:graphic xmlns:a="http://schemas.openxmlformats.org/drawingml/2006/main">
               <a:graphicData uri="http://schemas.openxmlformats.org/drawingml/2006/picture">
                 <pic:pic xmlns:pic="http://schemas.openxmlformats.org/drawingml/2006/picture">
                   <pic:nvPicPr>
-                    <pic:cNvPr id="2044223893" name=""/>
+                    <pic:cNvPr id="1038936187" name=""/>
                     <pic:cNvPicPr/>
                   </pic:nvPicPr>
                   <pic:blipFill>
@@ -1307,16 +1307,16 @@
           <w:noProof/>
         </w:rPr>
         <w:drawing>
-          <wp:inline distT="0" distB="0" distL="0" distR="0" wp14:anchorId="7EFB1493" wp14:editId="300F436B">
+          <wp:inline distT="0" distB="0" distL="0" distR="0" wp14:anchorId="11310895" wp14:editId="3BBF775A">
             <wp:extent cx="5333559" cy="3998645"/>
             <wp:effectExtent l="0" t="0" r="635" b="1905"/>
-            <wp:docPr id="1233090094" name="Picture 17"/>
+            <wp:docPr id="804941078" name="Picture 17"/>
             <wp:cNvGraphicFramePr/>
             <a:graphic xmlns:a="http://schemas.openxmlformats.org/drawingml/2006/main">
               <a:graphicData uri="http://schemas.openxmlformats.org/drawingml/2006/picture">
                 <pic:pic xmlns:pic="http://schemas.openxmlformats.org/drawingml/2006/picture">
                   <pic:nvPicPr>
-                    <pic:cNvPr id="1233090094" name=""/>
+                    <pic:cNvPr id="804941078" name=""/>
                     <pic:cNvPicPr/>
                   </pic:nvPicPr>
                   <pic:blipFill>
@@ -1357,7 +1357,7 @@
       <w:pPr>
         <w:pStyle w:val="Heading2"/>
       </w:pPr>
-      <w:bookmarkStart w:id="3" w:name="_Toc191552647"/>
+      <w:bookmarkStart w:id="3" w:name="_Toc191734749"/>
       <w:r>
         <w:t>OSP Algorithm - SEMRO Method</w:t>
       </w:r>
@@ -1368,7 +1368,7 @@
       <w:pPr>
         <w:pStyle w:val="Heading3"/>
       </w:pPr>
-      <w:bookmarkStart w:id="4" w:name="_Toc191552648"/>
+      <w:bookmarkStart w:id="4" w:name="_Toc191734750"/>
       <w:r>
         <w:t>SEMRO - Selected DOFs</w:t>
       </w:r>
@@ -1648,7 +1648,7 @@
       <w:pPr>
         <w:pStyle w:val="Heading3"/>
       </w:pPr>
-      <w:bookmarkStart w:id="5" w:name="_Toc191552649"/>
+      <w:bookmarkStart w:id="5" w:name="_Toc191734751"/>
       <w:r>
         <w:t>SEMRO performance based on MAC.</w:t>
       </w:r>
@@ -1678,16 +1678,16 @@
           <w:noProof/>
         </w:rPr>
         <w:drawing>
-          <wp:inline distT="0" distB="0" distL="0" distR="0" wp14:anchorId="6A40BABA" wp14:editId="72C3AB59">
+          <wp:inline distT="0" distB="0" distL="0" distR="0" wp14:anchorId="337C83DE" wp14:editId="7FA6B5A6">
             <wp:extent cx="5400040" cy="3373755"/>
             <wp:effectExtent l="0" t="0" r="0" b="0"/>
-            <wp:docPr id="1395866587" name="Picture 18"/>
+            <wp:docPr id="370351611" name="Picture 18"/>
             <wp:cNvGraphicFramePr/>
             <a:graphic xmlns:a="http://schemas.openxmlformats.org/drawingml/2006/main">
               <a:graphicData uri="http://schemas.openxmlformats.org/drawingml/2006/picture">
                 <pic:pic xmlns:pic="http://schemas.openxmlformats.org/drawingml/2006/picture">
                   <pic:nvPicPr>
-                    <pic:cNvPr id="1395866587" name=""/>
+                    <pic:cNvPr id="370351611" name=""/>
                     <pic:cNvPicPr/>
                   </pic:nvPicPr>
                   <pic:blipFill>
@@ -1730,16 +1730,16 @@
           <w:noProof/>
         </w:rPr>
         <w:drawing>
-          <wp:inline distT="0" distB="0" distL="0" distR="0" wp14:anchorId="3B946DF7" wp14:editId="733977A5">
+          <wp:inline distT="0" distB="0" distL="0" distR="0" wp14:anchorId="72516741" wp14:editId="172DB1AB">
             <wp:extent cx="5400040" cy="3373755"/>
             <wp:effectExtent l="0" t="0" r="0" b="0"/>
-            <wp:docPr id="406755957" name="Picture 19"/>
+            <wp:docPr id="437230063" name="Picture 19"/>
             <wp:cNvGraphicFramePr/>
             <a:graphic xmlns:a="http://schemas.openxmlformats.org/drawingml/2006/main">
               <a:graphicData uri="http://schemas.openxmlformats.org/drawingml/2006/picture">
                 <pic:pic xmlns:pic="http://schemas.openxmlformats.org/drawingml/2006/picture">
                   <pic:nvPicPr>
-                    <pic:cNvPr id="406755957" name=""/>
+                    <pic:cNvPr id="437230063" name=""/>
                     <pic:cNvPicPr/>
                   </pic:nvPicPr>
                   <pic:blipFill>
@@ -1780,7 +1780,7 @@
       <w:pPr>
         <w:pStyle w:val="Heading3"/>
       </w:pPr>
-      <w:bookmarkStart w:id="6" w:name="_Toc191552650"/>
+      <w:bookmarkStart w:id="6" w:name="_Toc191734752"/>
       <w:r>
         <w:t>Sensors Location</w:t>
       </w:r>
@@ -1799,16 +1799,16 @@
           <w:noProof/>
         </w:rPr>
         <w:drawing>
-          <wp:inline distT="0" distB="0" distL="0" distR="0" wp14:anchorId="4ED4C336" wp14:editId="5090E7CB">
+          <wp:inline distT="0" distB="0" distL="0" distR="0" wp14:anchorId="22B5CA3B" wp14:editId="6D030922">
             <wp:extent cx="5333559" cy="3998645"/>
             <wp:effectExtent l="0" t="0" r="635" b="1905"/>
-            <wp:docPr id="2029402420" name="Picture 20"/>
+            <wp:docPr id="244533945" name="Picture 20"/>
             <wp:cNvGraphicFramePr/>
             <a:graphic xmlns:a="http://schemas.openxmlformats.org/drawingml/2006/main">
               <a:graphicData uri="http://schemas.openxmlformats.org/drawingml/2006/picture">
                 <pic:pic xmlns:pic="http://schemas.openxmlformats.org/drawingml/2006/picture">
                   <pic:nvPicPr>
-                    <pic:cNvPr id="2029402420" name=""/>
+                    <pic:cNvPr id="244533945" name=""/>
                     <pic:cNvPicPr/>
                   </pic:nvPicPr>
                   <pic:blipFill>
@@ -1845,16 +1845,16 @@
           <w:noProof/>
         </w:rPr>
         <w:drawing>
-          <wp:inline distT="0" distB="0" distL="0" distR="0" wp14:anchorId="1A6D881D" wp14:editId="540E47A2">
+          <wp:inline distT="0" distB="0" distL="0" distR="0" wp14:anchorId="35DC19AE" wp14:editId="1E6B3683">
             <wp:extent cx="5333559" cy="3998645"/>
             <wp:effectExtent l="0" t="0" r="635" b="1905"/>
-            <wp:docPr id="567468719" name="Picture 21"/>
+            <wp:docPr id="878173316" name="Picture 21"/>
             <wp:cNvGraphicFramePr/>
             <a:graphic xmlns:a="http://schemas.openxmlformats.org/drawingml/2006/main">
               <a:graphicData uri="http://schemas.openxmlformats.org/drawingml/2006/picture">
                 <pic:pic xmlns:pic="http://schemas.openxmlformats.org/drawingml/2006/picture">
                   <pic:nvPicPr>
-                    <pic:cNvPr id="567468719" name=""/>
+                    <pic:cNvPr id="878173316" name=""/>
                     <pic:cNvPicPr/>
                   </pic:nvPicPr>
                   <pic:blipFill>
@@ -1892,16 +1892,16 @@
         </w:rPr>
         <w:lastRenderedPageBreak/>
         <w:drawing>
-          <wp:inline distT="0" distB="0" distL="0" distR="0" wp14:anchorId="6BE98743" wp14:editId="478C8644">
+          <wp:inline distT="0" distB="0" distL="0" distR="0" wp14:anchorId="3C60BB77" wp14:editId="6C4A1392">
             <wp:extent cx="5333559" cy="3998645"/>
             <wp:effectExtent l="0" t="0" r="635" b="1905"/>
-            <wp:docPr id="1201657030" name="Picture 22"/>
+            <wp:docPr id="1150875505" name="Picture 22"/>
             <wp:cNvGraphicFramePr/>
             <a:graphic xmlns:a="http://schemas.openxmlformats.org/drawingml/2006/main">
               <a:graphicData uri="http://schemas.openxmlformats.org/drawingml/2006/picture">
                 <pic:pic xmlns:pic="http://schemas.openxmlformats.org/drawingml/2006/picture">
                   <pic:nvPicPr>
-                    <pic:cNvPr id="1201657030" name=""/>
+                    <pic:cNvPr id="1150875505" name=""/>
                     <pic:cNvPicPr/>
                   </pic:nvPicPr>
                   <pic:blipFill>
@@ -1938,16 +1938,16 @@
           <w:noProof/>
         </w:rPr>
         <w:drawing>
-          <wp:inline distT="0" distB="0" distL="0" distR="0" wp14:anchorId="7774ED9A" wp14:editId="7A9FE452">
+          <wp:inline distT="0" distB="0" distL="0" distR="0" wp14:anchorId="6E890BB1" wp14:editId="07EB7DB2">
             <wp:extent cx="5333559" cy="3998645"/>
             <wp:effectExtent l="0" t="0" r="635" b="1905"/>
-            <wp:docPr id="1448006447" name="Picture 23"/>
+            <wp:docPr id="912382286" name="Picture 23"/>
             <wp:cNvGraphicFramePr/>
             <a:graphic xmlns:a="http://schemas.openxmlformats.org/drawingml/2006/main">
               <a:graphicData uri="http://schemas.openxmlformats.org/drawingml/2006/picture">
                 <pic:pic xmlns:pic="http://schemas.openxmlformats.org/drawingml/2006/picture">
                   <pic:nvPicPr>
-                    <pic:cNvPr id="1448006447" name=""/>
+                    <pic:cNvPr id="912382286" name=""/>
                     <pic:cNvPicPr/>
                   </pic:nvPicPr>
                   <pic:blipFill>
@@ -2113,16 +2113,16 @@
         <w:noProof/>
       </w:rPr>
       <w:drawing>
-        <wp:inline distT="0" distB="0" distL="0" distR="0" wp14:anchorId="30D42C02" wp14:editId="2002DE66">
+        <wp:inline distT="0" distB="0" distL="0" distR="0" wp14:anchorId="3B2E9EB6" wp14:editId="4FC418EC">
           <wp:extent cx="2136648" cy="490728"/>
           <wp:effectExtent l="0" t="0" r="0" b="5080"/>
-          <wp:docPr id="1929256421" name="Picture 1"/>
+          <wp:docPr id="1252292772" name="Picture 1"/>
           <wp:cNvGraphicFramePr/>
           <a:graphic xmlns:a="http://schemas.openxmlformats.org/drawingml/2006/main">
             <a:graphicData uri="http://schemas.openxmlformats.org/drawingml/2006/picture">
               <pic:pic xmlns:pic="http://schemas.openxmlformats.org/drawingml/2006/picture">
                 <pic:nvPicPr>
-                  <pic:cNvPr id="1929256421" name=""/>
+                  <pic:cNvPr id="1252292772" name=""/>
                   <pic:cNvPicPr/>
                 </pic:nvPicPr>
                 <pic:blipFill>
@@ -2574,7 +2574,7 @@
     <w:link w:val="Heading1Char"/>
     <w:uiPriority w:val="9"/>
     <w:qFormat/>
-    <w:rsid w:val="00076218"/>
+    <w:rsid w:val="00E11A25"/>
     <w:pPr>
       <w:keepNext/>
       <w:keepLines/>
@@ -2596,7 +2596,7 @@
     <w:uiPriority w:val="9"/>
     <w:unhideWhenUsed/>
     <w:qFormat/>
-    <w:rsid w:val="00076218"/>
+    <w:rsid w:val="00E11A25"/>
     <w:pPr>
       <w:keepNext/>
       <w:keepLines/>
@@ -2618,7 +2618,7 @@
     <w:uiPriority w:val="9"/>
     <w:unhideWhenUsed/>
     <w:qFormat/>
-    <w:rsid w:val="00076218"/>
+    <w:rsid w:val="00E11A25"/>
     <w:pPr>
       <w:keepNext/>
       <w:keepLines/>
@@ -2641,7 +2641,7 @@
     <w:semiHidden/>
     <w:unhideWhenUsed/>
     <w:qFormat/>
-    <w:rsid w:val="00076218"/>
+    <w:rsid w:val="00E11A25"/>
     <w:pPr>
       <w:keepNext/>
       <w:keepLines/>
@@ -2664,7 +2664,7 @@
     <w:semiHidden/>
     <w:unhideWhenUsed/>
     <w:qFormat/>
-    <w:rsid w:val="00076218"/>
+    <w:rsid w:val="00E11A25"/>
     <w:pPr>
       <w:keepNext/>
       <w:keepLines/>
@@ -2685,7 +2685,7 @@
     <w:semiHidden/>
     <w:unhideWhenUsed/>
     <w:qFormat/>
-    <w:rsid w:val="00076218"/>
+    <w:rsid w:val="00E11A25"/>
     <w:pPr>
       <w:keepNext/>
       <w:keepLines/>
@@ -2708,7 +2708,7 @@
     <w:semiHidden/>
     <w:unhideWhenUsed/>
     <w:qFormat/>
-    <w:rsid w:val="00076218"/>
+    <w:rsid w:val="00E11A25"/>
     <w:pPr>
       <w:keepNext/>
       <w:keepLines/>
@@ -2729,7 +2729,7 @@
     <w:semiHidden/>
     <w:unhideWhenUsed/>
     <w:qFormat/>
-    <w:rsid w:val="00076218"/>
+    <w:rsid w:val="00E11A25"/>
     <w:pPr>
       <w:keepNext/>
       <w:keepLines/>
@@ -2752,7 +2752,7 @@
     <w:semiHidden/>
     <w:unhideWhenUsed/>
     <w:qFormat/>
-    <w:rsid w:val="00076218"/>
+    <w:rsid w:val="00E11A25"/>
     <w:pPr>
       <w:keepNext/>
       <w:keepLines/>
@@ -2796,7 +2796,7 @@
     <w:basedOn w:val="DefaultParagraphFont"/>
     <w:link w:val="Heading1"/>
     <w:uiPriority w:val="9"/>
-    <w:rsid w:val="00076218"/>
+    <w:rsid w:val="00E11A25"/>
     <w:rPr>
       <w:rFonts w:asciiTheme="majorHAnsi" w:eastAsiaTheme="majorEastAsia" w:hAnsiTheme="majorHAnsi" w:cstheme="majorBidi"/>
       <w:color w:val="0F4761" w:themeColor="accent1" w:themeShade="BF"/>
@@ -2809,7 +2809,7 @@
     <w:basedOn w:val="DefaultParagraphFont"/>
     <w:link w:val="Heading2"/>
     <w:uiPriority w:val="9"/>
-    <w:rsid w:val="00076218"/>
+    <w:rsid w:val="00E11A25"/>
     <w:rPr>
       <w:rFonts w:asciiTheme="majorHAnsi" w:eastAsiaTheme="majorEastAsia" w:hAnsiTheme="majorHAnsi" w:cstheme="majorBidi"/>
       <w:color w:val="0F4761" w:themeColor="accent1" w:themeShade="BF"/>
@@ -2822,7 +2822,7 @@
     <w:basedOn w:val="DefaultParagraphFont"/>
     <w:link w:val="Heading3"/>
     <w:uiPriority w:val="9"/>
-    <w:rsid w:val="00076218"/>
+    <w:rsid w:val="00E11A25"/>
     <w:rPr>
       <w:rFonts w:eastAsiaTheme="majorEastAsia" w:cstheme="majorBidi"/>
       <w:color w:val="0F4761" w:themeColor="accent1" w:themeShade="BF"/>
@@ -2836,7 +2836,7 @@
     <w:link w:val="Heading4"/>
     <w:uiPriority w:val="9"/>
     <w:semiHidden/>
-    <w:rsid w:val="00076218"/>
+    <w:rsid w:val="00E11A25"/>
     <w:rPr>
       <w:rFonts w:eastAsiaTheme="majorEastAsia" w:cstheme="majorBidi"/>
       <w:i/>
@@ -2850,7 +2850,7 @@
     <w:link w:val="Heading5"/>
     <w:uiPriority w:val="9"/>
     <w:semiHidden/>
-    <w:rsid w:val="00076218"/>
+    <w:rsid w:val="00E11A25"/>
     <w:rPr>
       <w:rFonts w:eastAsiaTheme="majorEastAsia" w:cstheme="majorBidi"/>
       <w:color w:val="0F4761" w:themeColor="accent1" w:themeShade="BF"/>
@@ -2862,7 +2862,7 @@
     <w:link w:val="Heading6"/>
     <w:uiPriority w:val="9"/>
     <w:semiHidden/>
-    <w:rsid w:val="00076218"/>
+    <w:rsid w:val="00E11A25"/>
     <w:rPr>
       <w:rFonts w:eastAsiaTheme="majorEastAsia" w:cstheme="majorBidi"/>
       <w:i/>
@@ -2876,7 +2876,7 @@
     <w:link w:val="Heading7"/>
     <w:uiPriority w:val="9"/>
     <w:semiHidden/>
-    <w:rsid w:val="00076218"/>
+    <w:rsid w:val="00E11A25"/>
     <w:rPr>
       <w:rFonts w:eastAsiaTheme="majorEastAsia" w:cstheme="majorBidi"/>
       <w:color w:val="595959" w:themeColor="text1" w:themeTint="A6"/>
@@ -2888,7 +2888,7 @@
     <w:link w:val="Heading8"/>
     <w:uiPriority w:val="9"/>
     <w:semiHidden/>
-    <w:rsid w:val="00076218"/>
+    <w:rsid w:val="00E11A25"/>
     <w:rPr>
       <w:rFonts w:eastAsiaTheme="majorEastAsia" w:cstheme="majorBidi"/>
       <w:i/>
@@ -2902,7 +2902,7 @@
     <w:link w:val="Heading9"/>
     <w:uiPriority w:val="9"/>
     <w:semiHidden/>
-    <w:rsid w:val="00076218"/>
+    <w:rsid w:val="00E11A25"/>
     <w:rPr>
       <w:rFonts w:eastAsiaTheme="majorEastAsia" w:cstheme="majorBidi"/>
       <w:color w:val="272727" w:themeColor="text1" w:themeTint="D8"/>
@@ -2915,7 +2915,7 @@
     <w:link w:val="TitleChar"/>
     <w:uiPriority w:val="10"/>
     <w:qFormat/>
-    <w:rsid w:val="00076218"/>
+    <w:rsid w:val="00E11A25"/>
     <w:pPr>
       <w:spacing w:after="80" w:line="240" w:lineRule="auto"/>
       <w:contextualSpacing/>
@@ -2933,7 +2933,7 @@
     <w:basedOn w:val="DefaultParagraphFont"/>
     <w:link w:val="Title"/>
     <w:uiPriority w:val="10"/>
-    <w:rsid w:val="00076218"/>
+    <w:rsid w:val="00E11A25"/>
     <w:rPr>
       <w:rFonts w:asciiTheme="majorHAnsi" w:eastAsiaTheme="majorEastAsia" w:hAnsiTheme="majorHAnsi" w:cstheme="majorBidi"/>
       <w:spacing w:val="-10"/>
@@ -2949,7 +2949,7 @@
     <w:link w:val="SubtitleChar"/>
     <w:uiPriority w:val="11"/>
     <w:qFormat/>
-    <w:rsid w:val="00076218"/>
+    <w:rsid w:val="00E11A25"/>
     <w:pPr>
       <w:numPr>
         <w:ilvl w:val="1"/>
@@ -2968,7 +2968,7 @@
     <w:basedOn w:val="DefaultParagraphFont"/>
     <w:link w:val="Subtitle"/>
     <w:uiPriority w:val="11"/>
-    <w:rsid w:val="00076218"/>
+    <w:rsid w:val="00E11A25"/>
     <w:rPr>
       <w:rFonts w:eastAsiaTheme="majorEastAsia" w:cstheme="majorBidi"/>
       <w:color w:val="595959" w:themeColor="text1" w:themeTint="A6"/>
@@ -2984,7 +2984,7 @@
     <w:link w:val="QuoteChar"/>
     <w:uiPriority w:val="29"/>
     <w:qFormat/>
-    <w:rsid w:val="00076218"/>
+    <w:rsid w:val="00E11A25"/>
     <w:pPr>
       <w:spacing w:before="160"/>
       <w:jc w:val="center"/>
@@ -3000,7 +3000,7 @@
     <w:basedOn w:val="DefaultParagraphFont"/>
     <w:link w:val="Quote"/>
     <w:uiPriority w:val="29"/>
-    <w:rsid w:val="00076218"/>
+    <w:rsid w:val="00E11A25"/>
     <w:rPr>
       <w:i/>
       <w:iCs/>
@@ -3012,7 +3012,7 @@
     <w:basedOn w:val="Normal"/>
     <w:uiPriority w:val="34"/>
     <w:qFormat/>
-    <w:rsid w:val="00076218"/>
+    <w:rsid w:val="00E11A25"/>
     <w:pPr>
       <w:ind w:left="720"/>
       <w:contextualSpacing/>
@@ -3023,7 +3023,7 @@
     <w:basedOn w:val="DefaultParagraphFont"/>
     <w:uiPriority w:val="21"/>
     <w:qFormat/>
-    <w:rsid w:val="00076218"/>
+    <w:rsid w:val="00E11A25"/>
     <w:rPr>
       <w:i/>
       <w:iCs/>
@@ -3037,7 +3037,7 @@
     <w:link w:val="IntenseQuoteChar"/>
     <w:uiPriority w:val="30"/>
     <w:qFormat/>
-    <w:rsid w:val="00076218"/>
+    <w:rsid w:val="00E11A25"/>
     <w:pPr>
       <w:pBdr>
         <w:top w:val="single" w:sz="4" w:space="10" w:color="0F4761" w:themeColor="accent1" w:themeShade="BF"/>
@@ -3058,7 +3058,7 @@
     <w:basedOn w:val="DefaultParagraphFont"/>
     <w:link w:val="IntenseQuote"/>
     <w:uiPriority w:val="30"/>
-    <w:rsid w:val="00076218"/>
+    <w:rsid w:val="00E11A25"/>
     <w:rPr>
       <w:i/>
       <w:iCs/>
@@ -3070,7 +3070,7 @@
     <w:basedOn w:val="DefaultParagraphFont"/>
     <w:uiPriority w:val="32"/>
     <w:qFormat/>
-    <w:rsid w:val="00076218"/>
+    <w:rsid w:val="00E11A25"/>
     <w:rPr>
       <w:b/>
       <w:bCs/>
@@ -3085,7 +3085,7 @@
     <w:link w:val="HeaderChar"/>
     <w:uiPriority w:val="99"/>
     <w:unhideWhenUsed/>
-    <w:rsid w:val="00076218"/>
+    <w:rsid w:val="00E11A25"/>
     <w:pPr>
       <w:tabs>
         <w:tab w:val="center" w:pos="4252"/>
@@ -3099,7 +3099,7 @@
     <w:basedOn w:val="DefaultParagraphFont"/>
     <w:link w:val="Header"/>
     <w:uiPriority w:val="99"/>
-    <w:rsid w:val="00076218"/>
+    <w:rsid w:val="00E11A25"/>
   </w:style>
   <w:style w:type="paragraph" w:styleId="Footer">
     <w:name w:val="footer"/>
@@ -3107,7 +3107,7 @@
     <w:link w:val="FooterChar"/>
     <w:uiPriority w:val="99"/>
     <w:unhideWhenUsed/>
-    <w:rsid w:val="00076218"/>
+    <w:rsid w:val="00E11A25"/>
     <w:pPr>
       <w:tabs>
         <w:tab w:val="center" w:pos="4252"/>
@@ -3121,7 +3121,7 @@
     <w:basedOn w:val="DefaultParagraphFont"/>
     <w:link w:val="Footer"/>
     <w:uiPriority w:val="99"/>
-    <w:rsid w:val="00076218"/>
+    <w:rsid w:val="00E11A25"/>
   </w:style>
   <w:style w:type="paragraph" w:styleId="TOC2">
     <w:name w:val="toc 2"/>
@@ -3130,7 +3130,7 @@
     <w:autoRedefine/>
     <w:uiPriority w:val="39"/>
     <w:unhideWhenUsed/>
-    <w:rsid w:val="00076218"/>
+    <w:rsid w:val="00E11A25"/>
     <w:pPr>
       <w:spacing w:after="100"/>
       <w:ind w:left="240"/>
@@ -3143,7 +3143,7 @@
     <w:autoRedefine/>
     <w:uiPriority w:val="39"/>
     <w:unhideWhenUsed/>
-    <w:rsid w:val="00076218"/>
+    <w:rsid w:val="00E11A25"/>
     <w:pPr>
       <w:spacing w:after="100"/>
       <w:ind w:left="480"/>
@@ -3154,7 +3154,7 @@
     <w:basedOn w:val="DefaultParagraphFont"/>
     <w:uiPriority w:val="99"/>
     <w:unhideWhenUsed/>
-    <w:rsid w:val="00076218"/>
+    <w:rsid w:val="00E11A25"/>
     <w:rPr>
       <w:color w:val="467886" w:themeColor="hyperlink"/>
       <w:u w:val="single"/>

</xml_diff>